<commit_message>
Stage 6 is done.
</commit_message>
<xml_diff>
--- a/Assets out side.docx
+++ b/Assets out side.docx
@@ -9,9 +9,9 @@
         <w:tblLook w:val="04A0" w:firstRow="1" w:lastRow="0" w:firstColumn="1" w:lastColumn="0" w:noHBand="0" w:noVBand="1"/>
       </w:tblPr>
       <w:tblGrid>
-        <w:gridCol w:w="2592"/>
-        <w:gridCol w:w="4169"/>
-        <w:gridCol w:w="2589"/>
+        <w:gridCol w:w="1846"/>
+        <w:gridCol w:w="5669"/>
+        <w:gridCol w:w="1835"/>
       </w:tblGrid>
       <w:tr>
         <w:tc>
@@ -39,8 +39,13 @@
             <w:tcW w:w="3056" w:type="dxa"/>
           </w:tcPr>
           <w:p>
-            <w:r>
-              <w:t xml:space="preserve">Licenes </w:t>
+            <w:proofErr w:type="spellStart"/>
+            <w:r>
+              <w:t>Licenes</w:t>
+            </w:r>
+            <w:proofErr w:type="spellEnd"/>
+            <w:r>
+              <w:t xml:space="preserve"> </w:t>
             </w:r>
           </w:p>
         </w:tc>
@@ -89,8 +94,13 @@
           </w:tcPr>
           <w:p>
             <w:r>
-              <w:t>Hot air ballon</w:t>
-            </w:r>
+              <w:t xml:space="preserve">Hot air </w:t>
+            </w:r>
+            <w:proofErr w:type="spellStart"/>
+            <w:r>
+              <w:t>ballon</w:t>
+            </w:r>
+            <w:proofErr w:type="spellEnd"/>
           </w:p>
         </w:tc>
         <w:tc>
@@ -213,9 +223,11 @@
             <w:r>
               <w:t xml:space="preserve">User: </w:t>
             </w:r>
+            <w:proofErr w:type="spellStart"/>
             <w:r>
               <w:t>Newlocknew</w:t>
             </w:r>
+            <w:proofErr w:type="spellEnd"/>
             <w:r>
               <w:t xml:space="preserve"> on free sound</w:t>
             </w:r>
@@ -240,11 +252,103 @@
             <w:r>
               <w:t>Standard</w:t>
             </w:r>
+          </w:p>
+        </w:tc>
+      </w:tr>
+      <w:tr>
+        <w:tc>
+          <w:tcPr>
+            <w:tcW w:w="3056" w:type="dxa"/>
+          </w:tcPr>
+          <w:p>
+            <w:r>
+              <w:t>Farm Audio</w:t>
+            </w:r>
+          </w:p>
+        </w:tc>
+        <w:tc>
+          <w:tcPr>
+            <w:tcW w:w="3238" w:type="dxa"/>
+          </w:tcPr>
+          <w:p>
+            <w:hyperlink r:id="rId9" w:history="1">
+              <w:r>
+                <w:rPr>
+                  <w:rStyle w:val="Hyperlink"/>
+                </w:rPr>
+                <w:t>https://freesound.org/people/crattray1997/sounds/574730/</w:t>
+              </w:r>
+            </w:hyperlink>
+          </w:p>
+          <w:p/>
+        </w:tc>
+        <w:tc>
+          <w:tcPr>
+            <w:tcW w:w="3056" w:type="dxa"/>
+          </w:tcPr>
+          <w:p>
+            <w:pPr>
+              <w:rPr>
+                <w:lang w:bidi="ar-EG"/>
+              </w:rPr>
+            </w:pPr>
+            <w:r>
+              <w:t>Standard</w:t>
+            </w:r>
+          </w:p>
+        </w:tc>
+      </w:tr>
+      <w:tr>
+        <w:tc>
+          <w:tcPr>
+            <w:tcW w:w="3056" w:type="dxa"/>
+          </w:tcPr>
+          <w:p>
+            <w:r>
+              <w:t>Foot Steps</w:t>
+            </w:r>
+          </w:p>
+        </w:tc>
+        <w:tc>
+          <w:tcPr>
+            <w:tcW w:w="3238" w:type="dxa"/>
+          </w:tcPr>
+          <w:p/>
+        </w:tc>
+        <w:tc>
+          <w:tcPr>
+            <w:tcW w:w="3056" w:type="dxa"/>
+          </w:tcPr>
+          <w:p>
+            <w:r>
+              <w:t>Standard</w:t>
+            </w:r>
+          </w:p>
+        </w:tc>
+      </w:tr>
+      <w:tr>
+        <w:tc>
+          <w:tcPr>
+            <w:tcW w:w="3056" w:type="dxa"/>
+          </w:tcPr>
+          <w:p>
             <w:bookmarkStart w:id="0" w:name="_GoBack"/>
-            <w:bookmarkEnd w:id="0"/>
-          </w:p>
+          </w:p>
+        </w:tc>
+        <w:tc>
+          <w:tcPr>
+            <w:tcW w:w="3238" w:type="dxa"/>
+          </w:tcPr>
+          <w:p/>
+        </w:tc>
+        <w:tc>
+          <w:tcPr>
+            <w:tcW w:w="3056" w:type="dxa"/>
+          </w:tcPr>
+          <w:p/>
         </w:tc>
       </w:tr>
+      <w:bookmarkEnd w:id="0"/>
     </w:tbl>
     <w:p/>
     <w:sectPr>

</xml_diff>

<commit_message>
Stage 8 is Done
</commit_message>
<xml_diff>
--- a/Assets out side.docx
+++ b/Assets out side.docx
@@ -39,11 +39,11 @@
             <w:tcW w:w="3056" w:type="dxa"/>
           </w:tcPr>
           <w:p>
-            <w:proofErr w:type="spellStart"/>
-            <w:r>
-              <w:t>Licenes</w:t>
-            </w:r>
-            <w:proofErr w:type="spellEnd"/>
+            <w:r>
+              <w:t>License</w:t>
+            </w:r>
+            <w:bookmarkStart w:id="0" w:name="_GoBack"/>
+            <w:bookmarkEnd w:id="0"/>
             <w:r>
               <w:t xml:space="preserve"> </w:t>
             </w:r>
@@ -332,23 +332,58 @@
             <w:tcW w:w="3056" w:type="dxa"/>
           </w:tcPr>
           <w:p>
-            <w:bookmarkStart w:id="0" w:name="_GoBack"/>
+            <w:r>
+              <w:t>Bird Model</w:t>
+            </w:r>
           </w:p>
         </w:tc>
         <w:tc>
           <w:tcPr>
             <w:tcW w:w="3238" w:type="dxa"/>
           </w:tcPr>
+          <w:p>
+            <w:hyperlink r:id="rId10" w:history="1">
+              <w:r>
+                <w:rPr>
+                  <w:rStyle w:val="Hyperlink"/>
+                </w:rPr>
+                <w:t>https://www.turbosquid.com/3d-models/free-obj-mode-bird-quad-triangles/1100939</w:t>
+              </w:r>
+            </w:hyperlink>
+          </w:p>
           <w:p/>
         </w:tc>
         <w:tc>
           <w:tcPr>
             <w:tcW w:w="3056" w:type="dxa"/>
           </w:tcPr>
+          <w:p>
+            <w:r>
+              <w:t>Standard</w:t>
+            </w:r>
+          </w:p>
+        </w:tc>
+      </w:tr>
+      <w:tr>
+        <w:tc>
+          <w:tcPr>
+            <w:tcW w:w="3056" w:type="dxa"/>
+          </w:tcPr>
           <w:p/>
         </w:tc>
+        <w:tc>
+          <w:tcPr>
+            <w:tcW w:w="3238" w:type="dxa"/>
+          </w:tcPr>
+          <w:p/>
+        </w:tc>
+        <w:tc>
+          <w:tcPr>
+            <w:tcW w:w="3056" w:type="dxa"/>
+          </w:tcPr>
+          <w:p/>
+        </w:tc>
       </w:tr>
-      <w:bookmarkEnd w:id="0"/>
     </w:tbl>
     <w:p/>
     <w:sectPr>

</xml_diff>